<commit_message>
Addtions of estimated time
I didn't see anything online about needing a breakdown of who is doing
what.
</commit_message>
<xml_diff>
--- a/Team-4-Checkpoint1ProductLog.docx
+++ b/Team-4-Checkpoint1ProductLog.docx
@@ -11,8 +11,6 @@
           <w:szCs w:val="24"/>
         </w:rPr>
       </w:pPr>
-      <w:bookmarkStart w:id="0" w:name="_GoBack"/>
-      <w:bookmarkEnd w:id="0"/>
     </w:p>
     <w:p>
       <w:pPr>
@@ -109,27 +107,7 @@
           <w:sz w:val="36"/>
           <w:szCs w:val="24"/>
         </w:rPr>
-        <w:t xml:space="preserve">Backlog, Initial </w:t>
-      </w:r>
-      <w:proofErr w:type="spellStart"/>
-      <w:r>
-        <w:rPr>
-          <w:rFonts w:ascii="Times New Roman" w:hAnsi="Times New Roman" w:cs="Times New Roman"/>
-          <w:i/>
-          <w:sz w:val="36"/>
-          <w:szCs w:val="24"/>
-        </w:rPr>
-        <w:t>Burndown</w:t>
-      </w:r>
-      <w:proofErr w:type="spellEnd"/>
-      <w:r>
-        <w:rPr>
-          <w:rFonts w:ascii="Times New Roman" w:hAnsi="Times New Roman" w:cs="Times New Roman"/>
-          <w:i/>
-          <w:sz w:val="36"/>
-          <w:szCs w:val="24"/>
-        </w:rPr>
-        <w:t xml:space="preserve"> Chart, &amp; Sprints</w:t>
+        <w:t>Backlog, Initial Burndown Chart, &amp; Sprints</w:t>
       </w:r>
       <w:r>
         <w:rPr>
@@ -376,6 +354,62 @@
         <w:contextualSpacing/>
       </w:pPr>
       <w:r>
+        <w:t>A box to input the board size will be available before the game begins</w:t>
+      </w:r>
+    </w:p>
+    <w:p>
+      <w:pPr>
+        <w:pStyle w:val="ListParagraph"/>
+        <w:numPr>
+          <w:ilvl w:val="0"/>
+          <w:numId w:val="4"/>
+        </w:numPr>
+        <w:spacing w:after="0"/>
+        <w:contextualSpacing/>
+      </w:pPr>
+      <w:r>
+        <w:t>An option to play locally against an AI will be displayed</w:t>
+      </w:r>
+    </w:p>
+    <w:p>
+      <w:pPr>
+        <w:pStyle w:val="ListParagraph"/>
+        <w:numPr>
+          <w:ilvl w:val="0"/>
+          <w:numId w:val="4"/>
+        </w:numPr>
+        <w:spacing w:after="0"/>
+        <w:contextualSpacing/>
+      </w:pPr>
+      <w:r>
+        <w:t>An option to play locally against another person will be available</w:t>
+      </w:r>
+    </w:p>
+    <w:p>
+      <w:pPr>
+        <w:pStyle w:val="ListParagraph"/>
+        <w:numPr>
+          <w:ilvl w:val="0"/>
+          <w:numId w:val="4"/>
+        </w:numPr>
+        <w:spacing w:after="0"/>
+        <w:contextualSpacing/>
+      </w:pPr>
+      <w:r>
+        <w:t>An option to play against a remote opponent (regardless of AI/person) will be available</w:t>
+      </w:r>
+    </w:p>
+    <w:p>
+      <w:pPr>
+        <w:pStyle w:val="ListParagraph"/>
+        <w:numPr>
+          <w:ilvl w:val="0"/>
+          <w:numId w:val="4"/>
+        </w:numPr>
+        <w:spacing w:after="0"/>
+        <w:contextualSpacing/>
+      </w:pPr>
+      <w:r>
         <w:t>The initial board state is displayed</w:t>
       </w:r>
       <w:r>
@@ -427,13 +461,8 @@
         <w:t>Three Buttons will be listed somewhere on the window or this will be</w:t>
       </w:r>
       <w:r>
-        <w:t xml:space="preserve"> a choice from the command </w:t>
-      </w:r>
-      <w:proofErr w:type="spellStart"/>
-      <w:r>
-        <w:t>linne</w:t>
-      </w:r>
-      <w:proofErr w:type="spellEnd"/>
+        <w:t xml:space="preserve"> a choice from the command linne</w:t>
+      </w:r>
     </w:p>
     <w:p>
       <w:pPr>
@@ -460,15 +489,7 @@
         <w:contextualSpacing/>
       </w:pPr>
       <w:r>
-        <w:t xml:space="preserve">Generate a </w:t>
-      </w:r>
-      <w:proofErr w:type="spellStart"/>
-      <w:r>
-        <w:t>minimax</w:t>
-      </w:r>
-      <w:proofErr w:type="spellEnd"/>
-      <w:r>
-        <w:t xml:space="preserve"> tree</w:t>
+        <w:t>Generate a minimax tree</w:t>
       </w:r>
     </w:p>
     <w:p>
@@ -496,15 +517,7 @@
         <w:contextualSpacing/>
       </w:pPr>
       <w:r>
-        <w:t xml:space="preserve">The AI will use the </w:t>
-      </w:r>
-      <w:proofErr w:type="spellStart"/>
-      <w:r>
-        <w:t>minimax</w:t>
-      </w:r>
-      <w:proofErr w:type="spellEnd"/>
-      <w:r>
-        <w:t xml:space="preserve"> tree, the difficulty level will determine how far ahead it looks</w:t>
+        <w:t>The AI will use the minimax tree, the difficulty level will determine how far ahead it looks</w:t>
       </w:r>
     </w:p>
     <w:p>
@@ -518,15 +531,7 @@
         <w:contextualSpacing/>
       </w:pPr>
       <w:r>
-        <w:t xml:space="preserve">There might be a “Tree” button for the player to see the </w:t>
-      </w:r>
-      <w:proofErr w:type="spellStart"/>
-      <w:r>
-        <w:t>minimax</w:t>
-      </w:r>
-      <w:proofErr w:type="spellEnd"/>
-      <w:r>
-        <w:t xml:space="preserve"> tree as well</w:t>
+        <w:t>There might be a “Tree” button for the player to see the minimax tree as well</w:t>
       </w:r>
     </w:p>
     <w:p>
@@ -713,6 +718,7 @@
         <w:contextualSpacing/>
       </w:pPr>
       <w:r>
+        <w:lastRenderedPageBreak/>
         <w:t>Board state is checked to determine if either player has won</w:t>
       </w:r>
       <w:r>
@@ -747,272 +753,554 @@
         <w:contextualSpacing/>
       </w:pPr>
       <w:r>
+        <w:t>Possibly a counter will be displayed counting down the moves until they are exceeded</w:t>
+      </w:r>
+    </w:p>
+    <w:p>
+      <w:pPr>
+        <w:pStyle w:val="ListParagraph"/>
+        <w:numPr>
+          <w:ilvl w:val="0"/>
+          <w:numId w:val="4"/>
+        </w:numPr>
+        <w:spacing w:after="0" w:afterAutospacing="0"/>
+        <w:contextualSpacing/>
+      </w:pPr>
+      <w:r>
+        <w:t>Now it is the computer’s move</w:t>
+      </w:r>
+      <w:r>
+        <w:t xml:space="preserve"> (AI)</w:t>
+      </w:r>
+    </w:p>
+    <w:p>
+      <w:pPr>
+        <w:pStyle w:val="ListParagraph"/>
+        <w:numPr>
+          <w:ilvl w:val="0"/>
+          <w:numId w:val="4"/>
+        </w:numPr>
+        <w:spacing w:after="0" w:afterAutospacing="0"/>
+        <w:contextualSpacing/>
+      </w:pPr>
+      <w:r>
+        <w:t>Computer identifies all valid moves</w:t>
+      </w:r>
+      <w:r>
+        <w:t xml:space="preserve"> it can make </w:t>
+      </w:r>
+    </w:p>
+    <w:p>
+      <w:pPr>
+        <w:pStyle w:val="ListParagraph"/>
+        <w:numPr>
+          <w:ilvl w:val="0"/>
+          <w:numId w:val="4"/>
+        </w:numPr>
+        <w:spacing w:after="0" w:afterAutospacing="0"/>
+        <w:contextualSpacing/>
+      </w:pPr>
+      <w:r>
+        <w:t xml:space="preserve">AI then checks </w:t>
+      </w:r>
+      <w:r>
+        <w:t>the board state</w:t>
+      </w:r>
+      <w:r>
+        <w:t xml:space="preserve"> (it does not appear across the screen this is done internally)</w:t>
+      </w:r>
+    </w:p>
+    <w:p>
+      <w:pPr>
+        <w:pStyle w:val="ListParagraph"/>
+        <w:numPr>
+          <w:ilvl w:val="0"/>
+          <w:numId w:val="4"/>
+        </w:numPr>
+        <w:spacing w:after="0"/>
+        <w:contextualSpacing/>
+      </w:pPr>
+      <w:r>
+        <w:t xml:space="preserve">Computer looks </w:t>
+      </w:r>
+      <w:r>
+        <w:t>ahead</w:t>
+      </w:r>
+      <w:r>
+        <w:t xml:space="preserve"> in tree</w:t>
+      </w:r>
+      <w:r>
+        <w:t xml:space="preserve"> (again, done internally</w:t>
+      </w:r>
+      <w:r>
+        <w:t>. How far ahead depends on its skill level</w:t>
+      </w:r>
+      <w:r>
+        <w:t>)</w:t>
+      </w:r>
+    </w:p>
+    <w:p>
+      <w:pPr>
+        <w:pStyle w:val="ListParagraph"/>
+        <w:numPr>
+          <w:ilvl w:val="0"/>
+          <w:numId w:val="4"/>
+        </w:numPr>
+        <w:spacing w:after="0"/>
+        <w:contextualSpacing/>
+      </w:pPr>
+      <w:r>
+        <w:t>After every move, Human or Computer, the Minimax tree in the Computer’s class is updated for its best possible move</w:t>
+      </w:r>
+    </w:p>
+    <w:p>
+      <w:pPr>
+        <w:pStyle w:val="ListParagraph"/>
+        <w:numPr>
+          <w:ilvl w:val="0"/>
+          <w:numId w:val="4"/>
+        </w:numPr>
+        <w:spacing w:after="0"/>
+        <w:contextualSpacing/>
+      </w:pPr>
+      <w:r>
+        <w:t>Computer can ONLY select valid moves</w:t>
+      </w:r>
+    </w:p>
+    <w:p>
+      <w:pPr>
+        <w:pStyle w:val="ListParagraph"/>
+        <w:numPr>
+          <w:ilvl w:val="0"/>
+          <w:numId w:val="4"/>
+        </w:numPr>
+        <w:spacing w:after="0" w:afterAutospacing="0"/>
+        <w:contextualSpacing/>
+      </w:pPr>
+      <w:r>
+        <w:t xml:space="preserve">Like the user, after turn is over the board state is </w:t>
+      </w:r>
+      <w:r>
+        <w:t>updated and encouraged to be clicked</w:t>
+      </w:r>
+    </w:p>
+    <w:p>
+      <w:pPr>
+        <w:pStyle w:val="ListParagraph"/>
+        <w:numPr>
+          <w:ilvl w:val="0"/>
+          <w:numId w:val="4"/>
+        </w:numPr>
+        <w:spacing w:after="0" w:afterAutospacing="0"/>
+        <w:contextualSpacing/>
+      </w:pPr>
+      <w:r>
+        <w:t>“Back” must be selected to return to game</w:t>
+      </w:r>
+    </w:p>
+    <w:p>
+      <w:pPr>
+        <w:pStyle w:val="ListParagraph"/>
+        <w:numPr>
+          <w:ilvl w:val="0"/>
+          <w:numId w:val="4"/>
+        </w:numPr>
+        <w:spacing w:after="0" w:afterAutospacing="0"/>
+        <w:contextualSpacing/>
+      </w:pPr>
+      <w:r>
+        <w:t>The g</w:t>
+      </w:r>
+      <w:r>
+        <w:t xml:space="preserve">ame is </w:t>
+      </w:r>
+      <w:r>
+        <w:t xml:space="preserve">again </w:t>
+      </w:r>
+      <w:r>
+        <w:t>checked to determine if maximum number of moves has been exceeded.</w:t>
+      </w:r>
+    </w:p>
+    <w:p>
+      <w:pPr>
+        <w:pStyle w:val="ListParagraph"/>
+        <w:numPr>
+          <w:ilvl w:val="0"/>
+          <w:numId w:val="4"/>
+        </w:numPr>
+        <w:spacing w:after="0" w:afterAutospacing="0"/>
+        <w:contextualSpacing/>
+      </w:pPr>
+      <w:r>
+        <w:t>Iterative deepening implemented</w:t>
+      </w:r>
+    </w:p>
+    <w:p>
+      <w:pPr>
+        <w:pStyle w:val="ListParagraph"/>
+        <w:numPr>
+          <w:ilvl w:val="0"/>
+          <w:numId w:val="4"/>
+        </w:numPr>
+        <w:spacing w:after="0" w:afterAutospacing="0"/>
+        <w:contextualSpacing/>
+      </w:pPr>
+      <w:r>
+        <w:t>Board evaluation function works for determining winner/loser</w:t>
+      </w:r>
+    </w:p>
+    <w:p>
+      <w:pPr>
+        <w:pStyle w:val="ListParagraph"/>
+        <w:numPr>
+          <w:ilvl w:val="0"/>
+          <w:numId w:val="4"/>
+        </w:numPr>
+        <w:spacing w:after="0" w:afterAutospacing="0"/>
+        <w:contextualSpacing/>
+      </w:pPr>
+      <w:r>
+        <w:t>At the end of the game the victor’s name will be displayed</w:t>
+      </w:r>
+    </w:p>
+    <w:p>
+      <w:pPr>
+        <w:pStyle w:val="ListParagraph"/>
+        <w:numPr>
+          <w:ilvl w:val="0"/>
+          <w:numId w:val="4"/>
+        </w:numPr>
+        <w:spacing w:after="0" w:afterAutospacing="0"/>
+        <w:contextualSpacing/>
+      </w:pPr>
+      <w:r>
+        <w:t>The board will have no pieces on it and the option to play again will be offered</w:t>
+      </w:r>
+    </w:p>
+    <w:p>
+      <w:pPr>
+        <w:spacing w:before="100" w:beforeAutospacing="1" w:after="0" w:line="240" w:lineRule="auto"/>
+        <w:rPr>
+          <w:rFonts w:ascii="Times New Roman" w:eastAsia="Times New Roman" w:hAnsi="Times New Roman" w:cs="Times New Roman"/>
+          <w:sz w:val="24"/>
+          <w:szCs w:val="24"/>
+          <w:u w:val="single"/>
+        </w:rPr>
+      </w:pPr>
+    </w:p>
+    <w:p>
+      <w:pPr>
+        <w:spacing w:before="100" w:beforeAutospacing="1" w:after="0" w:line="240" w:lineRule="auto"/>
+        <w:rPr>
+          <w:rFonts w:ascii="Times New Roman" w:eastAsia="Times New Roman" w:hAnsi="Times New Roman" w:cs="Times New Roman"/>
+          <w:sz w:val="24"/>
+          <w:szCs w:val="24"/>
+          <w:u w:val="single"/>
+        </w:rPr>
+      </w:pPr>
+      <w:r>
+        <w:rPr>
+          <w:rFonts w:ascii="Times New Roman" w:eastAsia="Times New Roman" w:hAnsi="Times New Roman" w:cs="Times New Roman"/>
+          <w:sz w:val="24"/>
+          <w:szCs w:val="24"/>
+          <w:u w:val="single"/>
+        </w:rPr>
+        <w:t>BURNDOWN CHART:</w:t>
+      </w:r>
+    </w:p>
+    <w:p>
+      <w:pPr>
+        <w:spacing w:before="100" w:beforeAutospacing="1" w:after="0" w:line="240" w:lineRule="auto"/>
+        <w:rPr>
+          <w:rFonts w:ascii="Times New Roman" w:eastAsia="Times New Roman" w:hAnsi="Times New Roman" w:cs="Times New Roman"/>
+          <w:sz w:val="24"/>
+          <w:szCs w:val="24"/>
+        </w:rPr>
+      </w:pPr>
+      <w:r>
+        <w:rPr>
+          <w:rFonts w:ascii="Times New Roman" w:eastAsia="Times New Roman" w:hAnsi="Times New Roman" w:cs="Times New Roman"/>
+          <w:sz w:val="24"/>
+          <w:szCs w:val="24"/>
+        </w:rPr>
+        <w:t>Main priority is to actually have an interface for the game with all of the pieces on it in the correct positions and correct colors execute when the program is run. This includes having a window pop-up displaying the name of the game and team member names, then after say 5 seconds transition to the actual interface of the game that will be played. Being human, we have the initiative and are allowed to start the game.</w:t>
+      </w:r>
+    </w:p>
+    <w:p>
+      <w:pPr>
+        <w:spacing w:before="100" w:beforeAutospacing="1" w:after="0" w:line="240" w:lineRule="auto"/>
+        <w:rPr>
+          <w:rFonts w:ascii="Times New Roman" w:eastAsia="Times New Roman" w:hAnsi="Times New Roman" w:cs="Times New Roman"/>
+          <w:sz w:val="24"/>
+          <w:szCs w:val="24"/>
+        </w:rPr>
+      </w:pPr>
+      <w:r>
+        <w:rPr>
+          <w:rFonts w:ascii="Times New Roman" w:eastAsia="Times New Roman" w:hAnsi="Times New Roman" w:cs="Times New Roman"/>
+          <w:sz w:val="24"/>
+          <w:szCs w:val="24"/>
+        </w:rPr>
+        <w:t>All the buttons should at least be there, whether they work or not is not an issue. For the first sprint we want the game to have all its pieces ready to implement.</w:t>
+      </w:r>
+    </w:p>
+    <w:p>
+      <w:pPr>
+        <w:spacing w:before="100" w:beforeAutospacing="1" w:after="0" w:line="240" w:lineRule="auto"/>
+        <w:rPr>
+          <w:rFonts w:ascii="Times New Roman" w:eastAsia="Times New Roman" w:hAnsi="Times New Roman" w:cs="Times New Roman"/>
+          <w:sz w:val="24"/>
+          <w:szCs w:val="24"/>
+        </w:rPr>
+      </w:pPr>
+    </w:p>
+    <w:p>
+      <w:pPr>
+        <w:spacing w:before="100" w:beforeAutospacing="1" w:after="0" w:line="240" w:lineRule="auto"/>
+        <w:ind w:firstLine="720"/>
+        <w:contextualSpacing/>
+        <w:rPr>
+          <w:rFonts w:ascii="Times New Roman" w:eastAsia="Times New Roman" w:hAnsi="Times New Roman" w:cs="Times New Roman"/>
+          <w:sz w:val="24"/>
+          <w:szCs w:val="24"/>
+          <w:u w:val="single"/>
+        </w:rPr>
+      </w:pPr>
+      <w:r>
+        <w:rPr>
+          <w:rFonts w:ascii="Times New Roman" w:eastAsia="Times New Roman" w:hAnsi="Times New Roman" w:cs="Times New Roman"/>
+          <w:sz w:val="24"/>
+          <w:szCs w:val="24"/>
+          <w:u w:val="single"/>
+        </w:rPr>
+        <w:t>Time Estimation</w:t>
+      </w:r>
+      <w:r>
+        <w:rPr>
+          <w:rFonts w:ascii="Times New Roman" w:eastAsia="Times New Roman" w:hAnsi="Times New Roman" w:cs="Times New Roman"/>
+          <w:sz w:val="24"/>
+          <w:szCs w:val="24"/>
+          <w:u w:val="single"/>
+        </w:rPr>
+        <w:t xml:space="preserve"> Sprint 1</w:t>
+      </w:r>
+      <w:r>
+        <w:rPr>
+          <w:rFonts w:ascii="Times New Roman" w:eastAsia="Times New Roman" w:hAnsi="Times New Roman" w:cs="Times New Roman"/>
+          <w:sz w:val="24"/>
+          <w:szCs w:val="24"/>
+          <w:u w:val="single"/>
+        </w:rPr>
+        <w:t>:</w:t>
+      </w:r>
+    </w:p>
+    <w:p>
+      <w:pPr>
+        <w:spacing w:before="100" w:beforeAutospacing="1" w:after="0" w:line="240" w:lineRule="auto"/>
+        <w:ind w:firstLine="720"/>
+        <w:contextualSpacing/>
+        <w:rPr>
+          <w:rFonts w:ascii="Times New Roman" w:eastAsia="Times New Roman" w:hAnsi="Times New Roman" w:cs="Times New Roman"/>
+          <w:sz w:val="24"/>
+          <w:szCs w:val="24"/>
+        </w:rPr>
+      </w:pPr>
+      <w:r>
+        <w:rPr>
+          <w:rFonts w:ascii="Times New Roman" w:eastAsia="Times New Roman" w:hAnsi="Times New Roman" w:cs="Times New Roman"/>
+          <w:sz w:val="24"/>
+          <w:szCs w:val="24"/>
+        </w:rPr>
+        <w:t>Research and Info Gathering: 4-5 hours</w:t>
+      </w:r>
+    </w:p>
+    <w:p>
+      <w:pPr>
+        <w:spacing w:before="100" w:beforeAutospacing="1" w:after="0" w:line="240" w:lineRule="auto"/>
+        <w:ind w:firstLine="720"/>
+        <w:contextualSpacing/>
+        <w:rPr>
+          <w:rFonts w:ascii="Times New Roman" w:eastAsia="Times New Roman" w:hAnsi="Times New Roman" w:cs="Times New Roman"/>
+          <w:sz w:val="24"/>
+          <w:szCs w:val="24"/>
+        </w:rPr>
+      </w:pPr>
+      <w:r>
+        <w:rPr>
+          <w:rFonts w:ascii="Times New Roman" w:eastAsia="Times New Roman" w:hAnsi="Times New Roman" w:cs="Times New Roman"/>
+          <w:sz w:val="24"/>
+          <w:szCs w:val="24"/>
+        </w:rPr>
+        <w:t>Graphic board setup: 3 hours</w:t>
+      </w:r>
+    </w:p>
+    <w:p>
+      <w:pPr>
+        <w:spacing w:before="100" w:beforeAutospacing="1" w:after="0" w:line="240" w:lineRule="auto"/>
+        <w:ind w:firstLine="720"/>
+        <w:contextualSpacing/>
+        <w:rPr>
+          <w:rFonts w:ascii="Times New Roman" w:eastAsia="Times New Roman" w:hAnsi="Times New Roman" w:cs="Times New Roman"/>
+          <w:sz w:val="24"/>
+          <w:szCs w:val="24"/>
+        </w:rPr>
+      </w:pPr>
+      <w:r>
+        <w:rPr>
+          <w:rFonts w:ascii="Times New Roman" w:eastAsia="Times New Roman" w:hAnsi="Times New Roman" w:cs="Times New Roman"/>
+          <w:sz w:val="24"/>
+          <w:szCs w:val="24"/>
+        </w:rPr>
+        <w:t xml:space="preserve">Placing game pieces: </w:t>
+      </w:r>
+      <w:r>
+        <w:rPr>
+          <w:rFonts w:ascii="Times New Roman" w:eastAsia="Times New Roman" w:hAnsi="Times New Roman" w:cs="Times New Roman"/>
+          <w:sz w:val="24"/>
+          <w:szCs w:val="24"/>
+        </w:rPr>
+        <w:t>3</w:t>
+      </w:r>
+      <w:r>
+        <w:rPr>
+          <w:rFonts w:ascii="Times New Roman" w:eastAsia="Times New Roman" w:hAnsi="Times New Roman" w:cs="Times New Roman"/>
+          <w:sz w:val="24"/>
+          <w:szCs w:val="24"/>
+        </w:rPr>
+        <w:t xml:space="preserve"> hours</w:t>
+      </w:r>
+    </w:p>
+    <w:p>
+      <w:pPr>
+        <w:spacing w:before="100" w:beforeAutospacing="1" w:after="0" w:line="240" w:lineRule="auto"/>
+        <w:ind w:firstLine="720"/>
+        <w:contextualSpacing/>
+        <w:rPr>
+          <w:rFonts w:ascii="Times New Roman" w:eastAsia="Times New Roman" w:hAnsi="Times New Roman" w:cs="Times New Roman"/>
+          <w:sz w:val="24"/>
+          <w:szCs w:val="24"/>
+        </w:rPr>
+      </w:pPr>
+      <w:r>
+        <w:rPr>
+          <w:rFonts w:ascii="Times New Roman" w:eastAsia="Times New Roman" w:hAnsi="Times New Roman" w:cs="Times New Roman"/>
+          <w:sz w:val="24"/>
+          <w:szCs w:val="24"/>
+        </w:rPr>
+        <w:t xml:space="preserve">Functionality: </w:t>
+      </w:r>
+      <w:r>
+        <w:rPr>
+          <w:rFonts w:ascii="Times New Roman" w:eastAsia="Times New Roman" w:hAnsi="Times New Roman" w:cs="Times New Roman"/>
+          <w:sz w:val="24"/>
+          <w:szCs w:val="24"/>
+        </w:rPr>
+        <w:t>3</w:t>
+      </w:r>
+      <w:bookmarkStart w:id="0" w:name="_GoBack"/>
+      <w:bookmarkEnd w:id="0"/>
+      <w:r>
+        <w:rPr>
+          <w:rFonts w:ascii="Times New Roman" w:eastAsia="Times New Roman" w:hAnsi="Times New Roman" w:cs="Times New Roman"/>
+          <w:sz w:val="24"/>
+          <w:szCs w:val="24"/>
+        </w:rPr>
+        <w:t xml:space="preserve"> hours</w:t>
+      </w:r>
+    </w:p>
+    <w:p>
+      <w:pPr>
+        <w:spacing w:before="100" w:beforeAutospacing="1" w:after="0" w:line="240" w:lineRule="auto"/>
+        <w:ind w:firstLine="720"/>
+        <w:rPr>
+          <w:rFonts w:ascii="Times New Roman" w:eastAsia="Times New Roman" w:hAnsi="Times New Roman" w:cs="Times New Roman"/>
+          <w:sz w:val="24"/>
+          <w:szCs w:val="24"/>
+        </w:rPr>
+      </w:pPr>
+    </w:p>
+    <w:p>
+      <w:pPr>
+        <w:spacing w:before="100" w:beforeAutospacing="1" w:after="0" w:line="240" w:lineRule="auto"/>
+        <w:rPr>
+          <w:rFonts w:ascii="Times New Roman" w:eastAsia="Times New Roman" w:hAnsi="Times New Roman" w:cs="Times New Roman"/>
+          <w:sz w:val="24"/>
+          <w:szCs w:val="24"/>
+          <w:u w:val="single"/>
+        </w:rPr>
+      </w:pPr>
+    </w:p>
+    <w:p>
+      <w:pPr>
+        <w:spacing w:before="100" w:beforeAutospacing="1" w:after="0" w:line="240" w:lineRule="auto"/>
+        <w:rPr>
+          <w:rFonts w:ascii="Times New Roman" w:eastAsia="Times New Roman" w:hAnsi="Times New Roman" w:cs="Times New Roman"/>
+          <w:sz w:val="24"/>
+          <w:szCs w:val="24"/>
+          <w:u w:val="single"/>
+        </w:rPr>
+      </w:pPr>
+      <w:r>
+        <w:rPr>
+          <w:rFonts w:ascii="Times New Roman" w:eastAsia="Times New Roman" w:hAnsi="Times New Roman" w:cs="Times New Roman"/>
+          <w:sz w:val="24"/>
+          <w:szCs w:val="24"/>
+          <w:u w:val="single"/>
+        </w:rPr>
         <w:lastRenderedPageBreak/>
-        <w:t>Possibly a counter will be displayed counting down the moves until they are exceeded</w:t>
-      </w:r>
-    </w:p>
-    <w:p>
-      <w:pPr>
-        <w:pStyle w:val="ListParagraph"/>
-        <w:numPr>
-          <w:ilvl w:val="0"/>
-          <w:numId w:val="4"/>
-        </w:numPr>
-        <w:spacing w:after="0" w:afterAutospacing="0"/>
-        <w:contextualSpacing/>
-      </w:pPr>
-      <w:r>
-        <w:t>Now it is the computer’s move</w:t>
-      </w:r>
-      <w:r>
-        <w:t xml:space="preserve"> (AI)</w:t>
-      </w:r>
-    </w:p>
-    <w:p>
-      <w:pPr>
-        <w:pStyle w:val="ListParagraph"/>
-        <w:numPr>
-          <w:ilvl w:val="0"/>
-          <w:numId w:val="4"/>
-        </w:numPr>
-        <w:spacing w:after="0" w:afterAutospacing="0"/>
-        <w:contextualSpacing/>
-      </w:pPr>
-      <w:r>
-        <w:t>Computer identifies all valid moves</w:t>
-      </w:r>
-      <w:r>
-        <w:t xml:space="preserve"> it can make </w:t>
-      </w:r>
-    </w:p>
-    <w:p>
-      <w:pPr>
-        <w:pStyle w:val="ListParagraph"/>
-        <w:numPr>
-          <w:ilvl w:val="0"/>
-          <w:numId w:val="4"/>
-        </w:numPr>
-        <w:spacing w:after="0" w:afterAutospacing="0"/>
-        <w:contextualSpacing/>
-      </w:pPr>
-      <w:r>
-        <w:t xml:space="preserve">AI then checks </w:t>
-      </w:r>
-      <w:r>
-        <w:t>the board state</w:t>
-      </w:r>
-      <w:r>
-        <w:t xml:space="preserve"> (it does not appear across the screen this is done internally)</w:t>
-      </w:r>
-    </w:p>
-    <w:p>
-      <w:pPr>
-        <w:pStyle w:val="ListParagraph"/>
-        <w:numPr>
-          <w:ilvl w:val="0"/>
-          <w:numId w:val="4"/>
-        </w:numPr>
-        <w:spacing w:after="0"/>
-        <w:contextualSpacing/>
-      </w:pPr>
-      <w:r>
-        <w:t xml:space="preserve">Computer looks </w:t>
-      </w:r>
-      <w:r>
-        <w:t>ahead</w:t>
-      </w:r>
-      <w:r>
-        <w:t xml:space="preserve"> in tree</w:t>
-      </w:r>
-      <w:r>
-        <w:t xml:space="preserve"> (again, done internally</w:t>
-      </w:r>
-      <w:r>
-        <w:t>. How far ahead depends on its skill level</w:t>
-      </w:r>
-      <w:r>
-        <w:t>)</w:t>
-      </w:r>
-    </w:p>
-    <w:p>
-      <w:pPr>
-        <w:pStyle w:val="ListParagraph"/>
-        <w:numPr>
-          <w:ilvl w:val="0"/>
-          <w:numId w:val="4"/>
-        </w:numPr>
-        <w:spacing w:after="0"/>
-        <w:contextualSpacing/>
-      </w:pPr>
-      <w:r>
-        <w:t xml:space="preserve">After every move, Human or Computer, the </w:t>
-      </w:r>
-      <w:proofErr w:type="spellStart"/>
-      <w:r>
-        <w:t>Minimax</w:t>
-      </w:r>
-      <w:proofErr w:type="spellEnd"/>
-      <w:r>
-        <w:t xml:space="preserve"> tree in the Computer’s class is updated for its best possible move</w:t>
-      </w:r>
-    </w:p>
-    <w:p>
-      <w:pPr>
-        <w:pStyle w:val="ListParagraph"/>
-        <w:numPr>
-          <w:ilvl w:val="0"/>
-          <w:numId w:val="4"/>
-        </w:numPr>
-        <w:spacing w:after="0"/>
-        <w:contextualSpacing/>
-      </w:pPr>
-      <w:r>
-        <w:t>Computer can ONLY select valid moves</w:t>
-      </w:r>
-    </w:p>
-    <w:p>
-      <w:pPr>
-        <w:pStyle w:val="ListParagraph"/>
-        <w:numPr>
-          <w:ilvl w:val="0"/>
-          <w:numId w:val="4"/>
-        </w:numPr>
-        <w:spacing w:after="0" w:afterAutospacing="0"/>
-        <w:contextualSpacing/>
-      </w:pPr>
-      <w:r>
-        <w:t xml:space="preserve">Like the user, after turn is over the board state is </w:t>
-      </w:r>
-      <w:r>
-        <w:t>updated and encouraged to be clicked</w:t>
-      </w:r>
-    </w:p>
-    <w:p>
-      <w:pPr>
-        <w:pStyle w:val="ListParagraph"/>
-        <w:numPr>
-          <w:ilvl w:val="0"/>
-          <w:numId w:val="4"/>
-        </w:numPr>
-        <w:spacing w:after="0" w:afterAutospacing="0"/>
-        <w:contextualSpacing/>
-      </w:pPr>
-      <w:r>
-        <w:t>“Back” must be selected to return to game</w:t>
-      </w:r>
-    </w:p>
-    <w:p>
-      <w:pPr>
-        <w:pStyle w:val="ListParagraph"/>
-        <w:numPr>
-          <w:ilvl w:val="0"/>
-          <w:numId w:val="4"/>
-        </w:numPr>
-        <w:spacing w:after="0" w:afterAutospacing="0"/>
-        <w:contextualSpacing/>
-      </w:pPr>
-      <w:r>
-        <w:t>The g</w:t>
-      </w:r>
-      <w:r>
-        <w:t xml:space="preserve">ame is </w:t>
-      </w:r>
-      <w:r>
-        <w:t xml:space="preserve">again </w:t>
-      </w:r>
-      <w:r>
-        <w:t>checked to determine if maximum number of moves has been exceeded.</w:t>
-      </w:r>
-    </w:p>
-    <w:p>
-      <w:pPr>
-        <w:pStyle w:val="ListParagraph"/>
-        <w:numPr>
-          <w:ilvl w:val="0"/>
-          <w:numId w:val="4"/>
-        </w:numPr>
-        <w:spacing w:after="0" w:afterAutospacing="0"/>
-        <w:contextualSpacing/>
-      </w:pPr>
-      <w:r>
-        <w:t>Iterative deepening implemented</w:t>
-      </w:r>
-    </w:p>
-    <w:p>
-      <w:pPr>
-        <w:pStyle w:val="ListParagraph"/>
-        <w:numPr>
-          <w:ilvl w:val="0"/>
-          <w:numId w:val="4"/>
-        </w:numPr>
-        <w:spacing w:after="0" w:afterAutospacing="0"/>
-        <w:contextualSpacing/>
-      </w:pPr>
-      <w:r>
-        <w:t>Board evaluation function works for determining winner/loser</w:t>
-      </w:r>
-    </w:p>
-    <w:p>
-      <w:pPr>
-        <w:pStyle w:val="ListParagraph"/>
-        <w:numPr>
-          <w:ilvl w:val="0"/>
-          <w:numId w:val="4"/>
-        </w:numPr>
-        <w:spacing w:after="0" w:afterAutospacing="0"/>
-        <w:contextualSpacing/>
-      </w:pPr>
-      <w:r>
-        <w:t>At the end of the game the victor’s name will be displayed</w:t>
-      </w:r>
-    </w:p>
-    <w:p>
-      <w:pPr>
-        <w:pStyle w:val="ListParagraph"/>
-        <w:numPr>
-          <w:ilvl w:val="0"/>
-          <w:numId w:val="4"/>
-        </w:numPr>
-        <w:spacing w:after="0" w:afterAutospacing="0"/>
-        <w:contextualSpacing/>
-      </w:pPr>
-      <w:r>
-        <w:t>The board will have no pieces on it and the option to play again will be offered</w:t>
-      </w:r>
-    </w:p>
-    <w:p>
-      <w:pPr>
+        <w:t>FIRST SPRINT BACKLOG:</w:t>
+      </w:r>
+    </w:p>
+    <w:p>
+      <w:pPr>
+        <w:numPr>
+          <w:ilvl w:val="0"/>
+          <w:numId w:val="1"/>
+        </w:numPr>
         <w:spacing w:before="100" w:beforeAutospacing="1" w:after="0" w:line="240" w:lineRule="auto"/>
         <w:rPr>
           <w:rFonts w:ascii="Times New Roman" w:eastAsia="Times New Roman" w:hAnsi="Times New Roman" w:cs="Times New Roman"/>
           <w:sz w:val="24"/>
           <w:szCs w:val="24"/>
-          <w:u w:val="single"/>
-        </w:rPr>
-      </w:pPr>
-    </w:p>
-    <w:p>
-      <w:pPr>
+        </w:rPr>
+      </w:pPr>
+      <w:r>
+        <w:rPr>
+          <w:rFonts w:ascii="Times New Roman" w:eastAsia="Times New Roman" w:hAnsi="Times New Roman" w:cs="Times New Roman"/>
+          <w:sz w:val="24"/>
+          <w:szCs w:val="24"/>
+        </w:rPr>
+        <w:t>Research Game: know how many pieces, possible moves, valid/invalid ones</w:t>
+      </w:r>
+    </w:p>
+    <w:p>
+      <w:pPr>
+        <w:numPr>
+          <w:ilvl w:val="0"/>
+          <w:numId w:val="1"/>
+        </w:numPr>
         <w:spacing w:before="100" w:beforeAutospacing="1" w:after="0" w:line="240" w:lineRule="auto"/>
         <w:rPr>
           <w:rFonts w:ascii="Times New Roman" w:eastAsia="Times New Roman" w:hAnsi="Times New Roman" w:cs="Times New Roman"/>
           <w:sz w:val="24"/>
           <w:szCs w:val="24"/>
-          <w:u w:val="single"/>
-        </w:rPr>
-      </w:pPr>
-      <w:r>
-        <w:rPr>
-          <w:rFonts w:ascii="Times New Roman" w:eastAsia="Times New Roman" w:hAnsi="Times New Roman" w:cs="Times New Roman"/>
-          <w:sz w:val="24"/>
-          <w:szCs w:val="24"/>
-          <w:u w:val="single"/>
-        </w:rPr>
-        <w:t>BURNDOWN CHART:</w:t>
-      </w:r>
-    </w:p>
-    <w:p>
-      <w:pPr>
+        </w:rPr>
+      </w:pPr>
+      <w:r>
+        <w:rPr>
+          <w:rFonts w:ascii="Times New Roman" w:eastAsia="Times New Roman" w:hAnsi="Times New Roman" w:cs="Times New Roman"/>
+          <w:sz w:val="24"/>
+          <w:szCs w:val="24"/>
+        </w:rPr>
+        <w:t>Get board interface to display</w:t>
+      </w:r>
+    </w:p>
+    <w:p>
+      <w:pPr>
+        <w:numPr>
+          <w:ilvl w:val="0"/>
+          <w:numId w:val="1"/>
+        </w:numPr>
         <w:spacing w:before="100" w:beforeAutospacing="1" w:after="0" w:line="240" w:lineRule="auto"/>
         <w:rPr>
           <w:rFonts w:ascii="Times New Roman" w:eastAsia="Times New Roman" w:hAnsi="Times New Roman" w:cs="Times New Roman"/>
@@ -1026,11 +1314,39 @@
           <w:sz w:val="24"/>
           <w:szCs w:val="24"/>
         </w:rPr>
-        <w:t>Main priority is to actually have an interface for the game with all of the pieces on it in the correct positions and correct colors execute when the program is run. This includes having a window pop-up displaying the name of the game and team member names, then after say 5 seconds transition to the actual interface of the game that will be played. Being human, we have the initiative and are allowed to start the game.</w:t>
-      </w:r>
-    </w:p>
-    <w:p>
-      <w:pPr>
+        <w:t xml:space="preserve">Have pieces on board </w:t>
+      </w:r>
+      <w:r>
+        <w:rPr>
+          <w:rFonts w:ascii="Times New Roman" w:eastAsia="Times New Roman" w:hAnsi="Times New Roman" w:cs="Times New Roman"/>
+          <w:sz w:val="24"/>
+          <w:szCs w:val="24"/>
+        </w:rPr>
+        <w:t>and an idea of the sort of</w:t>
+      </w:r>
+      <w:r>
+        <w:rPr>
+          <w:rFonts w:ascii="Times New Roman" w:eastAsia="Times New Roman" w:hAnsi="Times New Roman" w:cs="Times New Roman"/>
+          <w:sz w:val="24"/>
+          <w:szCs w:val="24"/>
+        </w:rPr>
+        <w:t xml:space="preserve"> method for </w:t>
+      </w:r>
+      <w:r>
+        <w:rPr>
+          <w:rFonts w:ascii="Times New Roman" w:eastAsia="Times New Roman" w:hAnsi="Times New Roman" w:cs="Times New Roman"/>
+          <w:sz w:val="24"/>
+          <w:szCs w:val="24"/>
+        </w:rPr>
+        <w:t>moves.</w:t>
+      </w:r>
+    </w:p>
+    <w:p>
+      <w:pPr>
+        <w:numPr>
+          <w:ilvl w:val="0"/>
+          <w:numId w:val="1"/>
+        </w:numPr>
         <w:spacing w:before="100" w:beforeAutospacing="1" w:after="0" w:line="240" w:lineRule="auto"/>
         <w:rPr>
           <w:rFonts w:ascii="Times New Roman" w:eastAsia="Times New Roman" w:hAnsi="Times New Roman" w:cs="Times New Roman"/>
@@ -1044,128 +1360,7 @@
           <w:sz w:val="24"/>
           <w:szCs w:val="24"/>
         </w:rPr>
-        <w:t>All the buttons should at least be there, whether they work or not is not an issue. For the first sprint we want the game to have all its pieces ready to implement.</w:t>
-      </w:r>
-    </w:p>
-    <w:p>
-      <w:pPr>
-        <w:spacing w:before="100" w:beforeAutospacing="1" w:after="0" w:line="240" w:lineRule="auto"/>
-        <w:rPr>
-          <w:rFonts w:ascii="Times New Roman" w:eastAsia="Times New Roman" w:hAnsi="Times New Roman" w:cs="Times New Roman"/>
-          <w:sz w:val="24"/>
-          <w:szCs w:val="24"/>
-          <w:u w:val="single"/>
-        </w:rPr>
-      </w:pPr>
-    </w:p>
-    <w:p>
-      <w:pPr>
-        <w:spacing w:before="100" w:beforeAutospacing="1" w:after="0" w:line="240" w:lineRule="auto"/>
-        <w:rPr>
-          <w:rFonts w:ascii="Times New Roman" w:eastAsia="Times New Roman" w:hAnsi="Times New Roman" w:cs="Times New Roman"/>
-          <w:sz w:val="24"/>
-          <w:szCs w:val="24"/>
-          <w:u w:val="single"/>
-        </w:rPr>
-      </w:pPr>
-      <w:r>
-        <w:rPr>
-          <w:rFonts w:ascii="Times New Roman" w:eastAsia="Times New Roman" w:hAnsi="Times New Roman" w:cs="Times New Roman"/>
-          <w:sz w:val="24"/>
-          <w:szCs w:val="24"/>
-          <w:u w:val="single"/>
-        </w:rPr>
-        <w:t>FIRST SPRINT BACKLOG:</w:t>
-      </w:r>
-    </w:p>
-    <w:p>
-      <w:pPr>
-        <w:numPr>
-          <w:ilvl w:val="0"/>
-          <w:numId w:val="1"/>
-        </w:numPr>
-        <w:spacing w:before="100" w:beforeAutospacing="1" w:after="0" w:line="240" w:lineRule="auto"/>
-        <w:rPr>
-          <w:rFonts w:ascii="Times New Roman" w:eastAsia="Times New Roman" w:hAnsi="Times New Roman" w:cs="Times New Roman"/>
-          <w:sz w:val="24"/>
-          <w:szCs w:val="24"/>
-        </w:rPr>
-      </w:pPr>
-      <w:r>
-        <w:rPr>
-          <w:rFonts w:ascii="Times New Roman" w:eastAsia="Times New Roman" w:hAnsi="Times New Roman" w:cs="Times New Roman"/>
-          <w:sz w:val="24"/>
-          <w:szCs w:val="24"/>
-        </w:rPr>
-        <w:t>Research Game: know how many pieces, possible moves, valid/invalid ones</w:t>
-      </w:r>
-    </w:p>
-    <w:p>
-      <w:pPr>
-        <w:numPr>
-          <w:ilvl w:val="0"/>
-          <w:numId w:val="1"/>
-        </w:numPr>
-        <w:spacing w:before="100" w:beforeAutospacing="1" w:after="0" w:line="240" w:lineRule="auto"/>
-        <w:rPr>
-          <w:rFonts w:ascii="Times New Roman" w:eastAsia="Times New Roman" w:hAnsi="Times New Roman" w:cs="Times New Roman"/>
-          <w:sz w:val="24"/>
-          <w:szCs w:val="24"/>
-        </w:rPr>
-      </w:pPr>
-      <w:r>
-        <w:rPr>
-          <w:rFonts w:ascii="Times New Roman" w:eastAsia="Times New Roman" w:hAnsi="Times New Roman" w:cs="Times New Roman"/>
-          <w:sz w:val="24"/>
-          <w:szCs w:val="24"/>
-        </w:rPr>
-        <w:t>Get board interface to display</w:t>
-      </w:r>
-    </w:p>
-    <w:p>
-      <w:pPr>
-        <w:numPr>
-          <w:ilvl w:val="0"/>
-          <w:numId w:val="1"/>
-        </w:numPr>
-        <w:spacing w:before="100" w:beforeAutospacing="1" w:after="0" w:line="240" w:lineRule="auto"/>
-        <w:rPr>
-          <w:rFonts w:ascii="Times New Roman" w:eastAsia="Times New Roman" w:hAnsi="Times New Roman" w:cs="Times New Roman"/>
-          <w:sz w:val="24"/>
-          <w:szCs w:val="24"/>
-        </w:rPr>
-      </w:pPr>
-      <w:r>
-        <w:rPr>
-          <w:rFonts w:ascii="Times New Roman" w:eastAsia="Times New Roman" w:hAnsi="Times New Roman" w:cs="Times New Roman"/>
-          <w:sz w:val="24"/>
-          <w:szCs w:val="24"/>
-        </w:rPr>
-        <w:t xml:space="preserve">Have pieces on board </w:t>
-      </w:r>
-      <w:r>
-        <w:rPr>
-          <w:rFonts w:ascii="Times New Roman" w:eastAsia="Times New Roman" w:hAnsi="Times New Roman" w:cs="Times New Roman"/>
-          <w:sz w:val="24"/>
-          <w:szCs w:val="24"/>
-        </w:rPr>
-        <w:t>and an idea of the sort of</w:t>
-      </w:r>
-      <w:r>
-        <w:rPr>
-          <w:rFonts w:ascii="Times New Roman" w:eastAsia="Times New Roman" w:hAnsi="Times New Roman" w:cs="Times New Roman"/>
-          <w:sz w:val="24"/>
-          <w:szCs w:val="24"/>
-        </w:rPr>
-        <w:t xml:space="preserve"> method for </w:t>
-      </w:r>
-      <w:r>
-        <w:rPr>
-          <w:rFonts w:ascii="Times New Roman" w:eastAsia="Times New Roman" w:hAnsi="Times New Roman" w:cs="Times New Roman"/>
-          <w:sz w:val="24"/>
-          <w:szCs w:val="24"/>
-        </w:rPr>
-        <w:t>moves.</w:t>
+        <w:t>Ability to move pieces in some capacity (does not check that moves are valid or that it is a player’s turn)</w:t>
       </w:r>
     </w:p>
     <w:p>

</xml_diff>